<commit_message>
Trimmed up just a tad for time
</commit_message>
<xml_diff>
--- a/adultconfirmation/Theological Basics Outline.docx
+++ b/adultconfirmation/Theological Basics Outline.docx
@@ -49,27 +49,7 @@
         <w:rPr>
           <w:sz w:val="18"/>
         </w:rPr>
-        <w:t>O, God, who by the light of the Holy Spirit, did instruct the hearts of the faithful, grant that by the power of the Holy Spirit we may be truly wise and courageo</w:t>
-      </w:r>
-      <w:bookmarkStart w:id="0" w:name="_GoBack"/>
-      <w:bookmarkEnd w:id="0"/>
-      <w:r>
-        <w:rPr>
-          <w:sz w:val="18"/>
-        </w:rPr>
-        <w:t>us and ever enjoy His consolations. Through Christ Our Lord.  </w:t>
-      </w:r>
-      <w:r>
-        <w:rPr>
-          <w:sz w:val="18"/>
-        </w:rPr>
-        <w:t xml:space="preserve">  </w:t>
-      </w:r>
-      <w:r>
-        <w:rPr>
-          <w:sz w:val="18"/>
-        </w:rPr>
-        <w:t>Amen.</w:t>
+        <w:t>O, God, who by the light of the Holy Spirit, did instruct the hearts of the faithful, grant that by the power of the Holy Spirit we may be truly wise and courageous and ever enjoy His consolations. Through Christ Our Lord.    Amen.</w:t>
       </w:r>
     </w:p>
     <w:p>
@@ -266,7 +246,15 @@
         <w:rPr>
           <w:i/>
         </w:rPr>
-        <w:t>Utilitarianism</w:t>
+        <w:t>Utilitariani</w:t>
+      </w:r>
+      <w:bookmarkStart w:id="0" w:name="_GoBack"/>
+      <w:bookmarkEnd w:id="0"/>
+      <w:r>
+        <w:rPr>
+          <w:i/>
+        </w:rPr>
+        <w:t>sm</w:t>
       </w:r>
       <w:r>
         <w:t xml:space="preserve"> is </w:t>
@@ -2248,55 +2236,13 @@
           <w:i/>
           <w:sz w:val="18"/>
         </w:rPr>
-        <w:t xml:space="preserve">If one member suffers, all suffer together; if one member is honored, all rejoice together. Now you are the body of Christ and individually members of it. </w:t>
+        <w:t>If one member suffers, all suffer together; if one member is honored, all rejoice together. Now you are the body of Christ and individually members of it. And God has appointed in the church first apostles, second prophets, third teachers, then workers of miracles, then healers, helpers, administrators, speakers in various kinds of tongues. Are all apostles? Are all prophets? Are all teachers? Do all work miracles? Do all possess gifts of healing? Do all speak with tongues? Do all interpret? But earnestly desire the higher gifts.”</w:t>
       </w:r>
       <w:r>
         <w:rPr>
           <w:i/>
           <w:sz w:val="18"/>
         </w:rPr>
-        <w:t>And God has appointed in the church first apostles, se</w:t>
-      </w:r>
-      <w:r>
-        <w:rPr>
-          <w:i/>
-          <w:sz w:val="18"/>
-        </w:rPr>
-        <w:t xml:space="preserve">cond prophets, third teachers, then workers of miracles, then healers, helpers, administrators, speakers in various kinds of tongues. </w:t>
-      </w:r>
-      <w:r>
-        <w:rPr>
-          <w:i/>
-          <w:sz w:val="18"/>
-        </w:rPr>
-        <w:t xml:space="preserve">Are all apostles? Are all prophets? Are all teachers? Do all work miracles? </w:t>
-      </w:r>
-      <w:r>
-        <w:rPr>
-          <w:i/>
-          <w:sz w:val="18"/>
-        </w:rPr>
-        <w:t xml:space="preserve">Do all possess gifts of healing? Do all </w:t>
-      </w:r>
-      <w:r>
-        <w:rPr>
-          <w:i/>
-          <w:sz w:val="18"/>
-        </w:rPr>
-        <w:t xml:space="preserve">speak with tongues? Do all interpret? </w:t>
-      </w:r>
-      <w:r>
-        <w:rPr>
-          <w:i/>
-          <w:sz w:val="18"/>
-        </w:rPr>
-        <w:t>But earnestly desire the higher gifts.”</w:t>
-      </w:r>
-      <w:r>
-        <w:rPr>
-          <w:i/>
-          <w:sz w:val="18"/>
-        </w:rPr>
         <w:t xml:space="preserve"> </w:t>
       </w:r>
       <w:r>
@@ -2736,10 +2682,7 @@
         </w:numPr>
       </w:pPr>
       <w:r>
-        <w:t xml:space="preserve">In________ </w:t>
-      </w:r>
-      <w:r>
-        <w:t>Christ promised Holy Spirit to Guide the Successors of Peter and prevent from error (Mt 16:18, 28:20)</w:t>
+        <w:t>In________ Christ promised Holy Spirit to Guide the Successors of Peter and prevent from error (Mt 16:18, 28:20)</w:t>
       </w:r>
     </w:p>
     <w:p>
@@ -3052,126 +2995,6 @@
       </w:r>
       <w:r>
         <w:t xml:space="preserve"> – 2 Tim 3:16-17, CCC 104 and 133</w:t>
-      </w:r>
-    </w:p>
-    <w:p>
-      <w:pPr>
-        <w:pStyle w:val="ListParagraph"/>
-      </w:pPr>
-    </w:p>
-    <w:p>
-      <w:pPr>
-        <w:pStyle w:val="ListParagraph"/>
-        <w:numPr>
-          <w:ilvl w:val="0"/>
-          <w:numId w:val="2"/>
-        </w:numPr>
-        <w:rPr>
-          <w:b/>
-        </w:rPr>
-      </w:pPr>
-      <w:r>
-        <w:rPr>
-          <w:b/>
-        </w:rPr>
-        <w:t>Senses of Scripture</w:t>
-      </w:r>
-    </w:p>
-    <w:p>
-      <w:pPr>
-        <w:pStyle w:val="ListParagraph"/>
-        <w:numPr>
-          <w:ilvl w:val="1"/>
-          <w:numId w:val="2"/>
-        </w:numPr>
-      </w:pPr>
-      <w:r>
-        <w:t xml:space="preserve">L______ but not </w:t>
-      </w:r>
-      <w:r>
-        <w:rPr>
-          <w:i/>
-        </w:rPr>
-        <w:t>literalistic</w:t>
-      </w:r>
-      <w:r>
-        <w:t>! The meaning the author meant to convey</w:t>
-      </w:r>
-    </w:p>
-    <w:p>
-      <w:pPr>
-        <w:pStyle w:val="ListParagraph"/>
-        <w:numPr>
-          <w:ilvl w:val="1"/>
-          <w:numId w:val="2"/>
-        </w:numPr>
-      </w:pPr>
-      <w:r>
-        <w:t>S__</w:t>
-      </w:r>
-      <w:r>
-        <w:t>____</w:t>
-      </w:r>
-      <w:r>
-        <w:t>____</w:t>
-      </w:r>
-    </w:p>
-    <w:p>
-      <w:pPr>
-        <w:pStyle w:val="ListParagraph"/>
-        <w:numPr>
-          <w:ilvl w:val="2"/>
-          <w:numId w:val="2"/>
-        </w:numPr>
-      </w:pPr>
-      <w:r>
-        <w:t>A_________ - e.g. Red sea prefigures Christ’s passion and also baptism, Ark of Covenant and Mary, etc.</w:t>
-      </w:r>
-    </w:p>
-    <w:p>
-      <w:pPr>
-        <w:pStyle w:val="ListParagraph"/>
-        <w:numPr>
-          <w:ilvl w:val="2"/>
-          <w:numId w:val="2"/>
-        </w:numPr>
-        <w:spacing w:line="276" w:lineRule="auto"/>
-      </w:pPr>
-      <w:r>
-        <w:t xml:space="preserve">M_____ - </w:t>
-      </w:r>
-      <w:r>
-        <w:rPr>
-          <w:rFonts w:asciiTheme="minorHAnsi" w:eastAsiaTheme="minorHAnsi" w:hAnsiTheme="minorHAnsi" w:cstheme="minorBidi"/>
-          <w:i/>
-          <w:iCs/>
-          <w:sz w:val="18"/>
-        </w:rPr>
-        <w:t>Now these things happened to them as a warning, but they were written down for our instruction</w:t>
-      </w:r>
-      <w:r>
-        <w:rPr>
-          <w:rFonts w:asciiTheme="minorHAnsi" w:eastAsiaTheme="minorHAnsi" w:hAnsiTheme="minorHAnsi" w:cstheme="minorBidi"/>
-          <w:iCs/>
-          <w:sz w:val="18"/>
-        </w:rPr>
-        <w:t xml:space="preserve"> – 1 Corinthians 10:11</w:t>
-      </w:r>
-    </w:p>
-    <w:p>
-      <w:pPr>
-        <w:pStyle w:val="ListParagraph"/>
-        <w:numPr>
-          <w:ilvl w:val="2"/>
-          <w:numId w:val="2"/>
-        </w:numPr>
-        <w:spacing w:line="276" w:lineRule="auto"/>
-      </w:pPr>
-      <w:r>
-        <w:t xml:space="preserve">A_________ - “anagoge” – Greek for “leading” – view realities </w:t>
-      </w:r>
-      <w:r>
-        <w:t>in terms of eternal significance</w:t>
       </w:r>
     </w:p>
     <w:sectPr>
@@ -3244,7 +3067,7 @@
           <w:rPr>
             <w:noProof/>
           </w:rPr>
-          <w:t>4</w:t>
+          <w:t>1</w:t>
         </w:r>
         <w:r>
           <w:rPr>
@@ -4130,6 +3953,7 @@
   <w:style w:type="character" w:default="1" w:styleId="DefaultParagraphFont">
     <w:name w:val="Default Paragraph Font"/>
     <w:uiPriority w:val="1"/>
+    <w:semiHidden/>
     <w:unhideWhenUsed/>
   </w:style>
   <w:style w:type="table" w:default="1" w:styleId="TableNormal">
@@ -4621,6 +4445,36 @@
     </w:pPr>
     <w:rPr>
       <w:lang w:bidi="en-US"/>
+    </w:rPr>
+  </w:style>
+  <w:style w:type="paragraph" w:styleId="BalloonText">
+    <w:name w:val="Balloon Text"/>
+    <w:basedOn w:val="Normal"/>
+    <w:link w:val="BalloonTextChar"/>
+    <w:uiPriority w:val="99"/>
+    <w:semiHidden/>
+    <w:unhideWhenUsed/>
+    <w:rsid w:val="00AD5893"/>
+    <w:pPr>
+      <w:spacing w:after="0" w:line="240" w:lineRule="auto"/>
+    </w:pPr>
+    <w:rPr>
+      <w:rFonts w:ascii="Tahoma" w:hAnsi="Tahoma" w:cs="Tahoma"/>
+      <w:sz w:val="16"/>
+      <w:szCs w:val="16"/>
+    </w:rPr>
+  </w:style>
+  <w:style w:type="character" w:customStyle="1" w:styleId="BalloonTextChar">
+    <w:name w:val="Balloon Text Char"/>
+    <w:basedOn w:val="DefaultParagraphFont"/>
+    <w:link w:val="BalloonText"/>
+    <w:uiPriority w:val="99"/>
+    <w:semiHidden/>
+    <w:rsid w:val="00AD5893"/>
+    <w:rPr>
+      <w:rFonts w:ascii="Tahoma" w:hAnsi="Tahoma" w:cs="Tahoma"/>
+      <w:sz w:val="16"/>
+      <w:szCs w:val="16"/>
     </w:rPr>
   </w:style>
 </w:styles>
@@ -4999,6 +4853,7 @@
   <w:style w:type="character" w:default="1" w:styleId="DefaultParagraphFont">
     <w:name w:val="Default Paragraph Font"/>
     <w:uiPriority w:val="1"/>
+    <w:semiHidden/>
     <w:unhideWhenUsed/>
   </w:style>
   <w:style w:type="table" w:default="1" w:styleId="TableNormal">
@@ -5490,6 +5345,36 @@
     </w:pPr>
     <w:rPr>
       <w:lang w:bidi="en-US"/>
+    </w:rPr>
+  </w:style>
+  <w:style w:type="paragraph" w:styleId="BalloonText">
+    <w:name w:val="Balloon Text"/>
+    <w:basedOn w:val="Normal"/>
+    <w:link w:val="BalloonTextChar"/>
+    <w:uiPriority w:val="99"/>
+    <w:semiHidden/>
+    <w:unhideWhenUsed/>
+    <w:rsid w:val="00AD5893"/>
+    <w:pPr>
+      <w:spacing w:after="0" w:line="240" w:lineRule="auto"/>
+    </w:pPr>
+    <w:rPr>
+      <w:rFonts w:ascii="Tahoma" w:hAnsi="Tahoma" w:cs="Tahoma"/>
+      <w:sz w:val="16"/>
+      <w:szCs w:val="16"/>
+    </w:rPr>
+  </w:style>
+  <w:style w:type="character" w:customStyle="1" w:styleId="BalloonTextChar">
+    <w:name w:val="Balloon Text Char"/>
+    <w:basedOn w:val="DefaultParagraphFont"/>
+    <w:link w:val="BalloonText"/>
+    <w:uiPriority w:val="99"/>
+    <w:semiHidden/>
+    <w:rsid w:val="00AD5893"/>
+    <w:rPr>
+      <w:rFonts w:ascii="Tahoma" w:hAnsi="Tahoma" w:cs="Tahoma"/>
+      <w:sz w:val="16"/>
+      <w:szCs w:val="16"/>
     </w:rPr>
   </w:style>
 </w:styles>
@@ -5785,7 +5670,7 @@
 </file>
 
 <file path=customXml/itemProps1.xml><?xml version="1.0" encoding="utf-8"?>
-<ds:datastoreItem xmlns:ds="http://schemas.openxmlformats.org/officeDocument/2006/customXml" ds:itemID="{3581DC83-E06C-4D23-BD98-C6E92F57F90E}">
+<ds:datastoreItem xmlns:ds="http://schemas.openxmlformats.org/officeDocument/2006/customXml" ds:itemID="{6A03FB86-A061-490C-969B-6B23CB0D52E5}">
   <ds:schemaRefs>
     <ds:schemaRef ds:uri="http://schemas.openxmlformats.org/officeDocument/2006/bibliography"/>
   </ds:schemaRefs>

</xml_diff>

<commit_message>
Updated for length, added better notes that sync with the handout
</commit_message>
<xml_diff>
--- a/adultconfirmation/Theological Basics Outline.docx
+++ b/adultconfirmation/Theological Basics Outline.docx
@@ -111,7 +111,12 @@
         </w:numPr>
       </w:pPr>
       <w:r>
-        <w:t>Not made out of something, but is s_______ itself</w:t>
+        <w:t>Not made out of something, bu</w:t>
+      </w:r>
+      <w:bookmarkStart w:id="0" w:name="_GoBack"/>
+      <w:bookmarkEnd w:id="0"/>
+      <w:r>
+        <w:t>t is s_______ itself</w:t>
       </w:r>
     </w:p>
     <w:p>
@@ -246,51 +251,212 @@
         <w:rPr>
           <w:i/>
         </w:rPr>
-        <w:t>Utilitariani</w:t>
-      </w:r>
-      <w:bookmarkStart w:id="0" w:name="_GoBack"/>
-      <w:bookmarkEnd w:id="0"/>
+        <w:t>Utilitarianism</w:t>
+      </w:r>
+      <w:r>
+        <w:t xml:space="preserve"> is </w:t>
+      </w:r>
+      <w:r>
+        <w:t>the only valid morality</w:t>
+      </w:r>
+    </w:p>
+    <w:p>
+      <w:pPr>
+        <w:pStyle w:val="ListParagraph"/>
+        <w:numPr>
+          <w:ilvl w:val="2"/>
+          <w:numId w:val="2"/>
+        </w:numPr>
+      </w:pPr>
+      <w:r>
+        <w:t>Thought is an illusion –  atoms and molecules arranging themselves accidentally in your brain</w:t>
+      </w:r>
+    </w:p>
+    <w:p>
+      <w:pPr>
+        <w:pStyle w:val="ListParagraph"/>
+        <w:numPr>
+          <w:ilvl w:val="1"/>
+          <w:numId w:val="2"/>
+        </w:numPr>
+      </w:pPr>
+      <w:r>
+        <w:t xml:space="preserve">Evolution of atheism: Village atheist “There is no God”, Enlightenment: “God </w:t>
+      </w:r>
+      <w:r>
+        <w:t>left</w:t>
+      </w:r>
+      <w:r>
+        <w:t>”, Modernist: “God is dead”, post-Modernist  Scientism: “There is no God, because Science says so”</w:t>
+      </w:r>
+      <w:r>
+        <w:br/>
+      </w:r>
+    </w:p>
+    <w:p>
+      <w:pPr>
+        <w:pStyle w:val="ListParagraph"/>
+        <w:numPr>
+          <w:ilvl w:val="0"/>
+          <w:numId w:val="2"/>
+        </w:numPr>
+        <w:rPr>
+          <w:b/>
+        </w:rPr>
+      </w:pPr>
+      <w:r>
+        <w:rPr>
+          <w:b/>
+        </w:rPr>
+        <w:t>Knowledge of the Existence of God</w:t>
+      </w:r>
+    </w:p>
+    <w:p>
+      <w:pPr>
+        <w:pStyle w:val="ListParagraph"/>
+        <w:numPr>
+          <w:ilvl w:val="1"/>
+          <w:numId w:val="2"/>
+        </w:numPr>
+      </w:pPr>
+      <w:r>
+        <w:t xml:space="preserve">N________  : “The survival of the fit presupposes the arrival of the fit” – Peter </w:t>
+      </w:r>
+      <w:proofErr w:type="spellStart"/>
+      <w:r>
+        <w:t>Kreeft</w:t>
+      </w:r>
+      <w:proofErr w:type="spellEnd"/>
+    </w:p>
+    <w:p>
+      <w:pPr>
+        <w:pStyle w:val="ListParagraph"/>
+        <w:numPr>
+          <w:ilvl w:val="1"/>
+          <w:numId w:val="2"/>
+        </w:numPr>
+      </w:pPr>
+      <w:r>
+        <w:t>“P_______” : We can perceive that a given thing is better/worse, good/bad</w:t>
+      </w:r>
+    </w:p>
+    <w:p>
+      <w:pPr>
+        <w:pStyle w:val="ListParagraph"/>
+        <w:numPr>
+          <w:ilvl w:val="1"/>
+          <w:numId w:val="2"/>
+        </w:numPr>
+      </w:pPr>
+      <w:r>
+        <w:t>C_____</w:t>
+      </w:r>
+      <w:proofErr w:type="gramStart"/>
+      <w:r>
+        <w:t>_ :</w:t>
+      </w:r>
+      <w:proofErr w:type="gramEnd"/>
+      <w:r>
+        <w:t xml:space="preserve"> Things change (in “motion”), what started the motion?</w:t>
+      </w:r>
+    </w:p>
+    <w:p>
+      <w:pPr>
+        <w:pStyle w:val="ListParagraph"/>
+        <w:numPr>
+          <w:ilvl w:val="1"/>
+          <w:numId w:val="2"/>
+        </w:numPr>
+      </w:pPr>
+      <w:r>
+        <w:t>C_______ : To exist implies a cause, the universe exists, therefore it must have a cause (</w:t>
+      </w:r>
+      <w:proofErr w:type="spellStart"/>
       <w:r>
         <w:rPr>
           <w:i/>
         </w:rPr>
-        <w:t>sm</w:t>
-      </w:r>
-      <w:r>
-        <w:t xml:space="preserve"> is </w:t>
-      </w:r>
-      <w:r>
-        <w:t>the only valid morality</w:t>
-      </w:r>
-    </w:p>
-    <w:p>
-      <w:pPr>
-        <w:pStyle w:val="ListParagraph"/>
-        <w:numPr>
-          <w:ilvl w:val="2"/>
-          <w:numId w:val="2"/>
-        </w:numPr>
-      </w:pPr>
-      <w:r>
-        <w:t>Thought is an illusion –  atoms and molecules arranging themselves accidentally in your brain</w:t>
-      </w:r>
-    </w:p>
-    <w:p>
-      <w:pPr>
-        <w:pStyle w:val="ListParagraph"/>
-        <w:numPr>
-          <w:ilvl w:val="1"/>
-          <w:numId w:val="2"/>
-        </w:numPr>
-      </w:pPr>
-      <w:r>
-        <w:t xml:space="preserve">Evolution of atheism: Village atheist “There is no God”, Enlightenment: “God </w:t>
-      </w:r>
-      <w:r>
-        <w:t>left</w:t>
-      </w:r>
-      <w:r>
-        <w:t>”, Modernist: “God is dead”, post-Modernist  Scientism: “There is no God, because Science says so”</w:t>
+        <w:t>Kalam</w:t>
+      </w:r>
+      <w:proofErr w:type="spellEnd"/>
+      <w:r>
+        <w:rPr>
+          <w:i/>
+        </w:rPr>
+        <w:t xml:space="preserve"> Argument</w:t>
+      </w:r>
+      <w:r>
+        <w:t>)</w:t>
+      </w:r>
+    </w:p>
+    <w:p>
+      <w:pPr>
+        <w:pStyle w:val="ListParagraph"/>
+        <w:numPr>
+          <w:ilvl w:val="1"/>
+          <w:numId w:val="2"/>
+        </w:numPr>
+      </w:pPr>
+      <w:r>
+        <w:t>T___ and C_______ : Everything depends on something else being there, there must be a non-dependent source</w:t>
+      </w:r>
+    </w:p>
+    <w:p>
+      <w:pPr>
+        <w:pStyle w:val="ListParagraph"/>
+        <w:numPr>
+          <w:ilvl w:val="1"/>
+          <w:numId w:val="2"/>
+        </w:numPr>
+      </w:pPr>
+      <w:r>
+        <w:t>M_____</w:t>
+      </w:r>
+      <w:proofErr w:type="gramStart"/>
+      <w:r>
+        <w:t>_ :</w:t>
+      </w:r>
+      <w:proofErr w:type="gramEnd"/>
+      <w:r>
+        <w:t xml:space="preserve"> We have a sense of rightness/wrongness and justice. Morality requires an objective basis</w:t>
+      </w:r>
+    </w:p>
+    <w:p>
+      <w:pPr>
+        <w:pStyle w:val="ListParagraph"/>
+        <w:numPr>
+          <w:ilvl w:val="1"/>
+          <w:numId w:val="2"/>
+        </w:numPr>
+      </w:pPr>
+      <w:r>
+        <w:t xml:space="preserve">A____ and B______ : humans can conceive and perceive artistic value and beauty in nature and </w:t>
+      </w:r>
+      <w:r>
+        <w:t>art</w:t>
+      </w:r>
+      <w:r>
+        <w:t>work</w:t>
+      </w:r>
+    </w:p>
+    <w:p>
+      <w:pPr>
+        <w:pStyle w:val="ListParagraph"/>
+        <w:numPr>
+          <w:ilvl w:val="1"/>
+          <w:numId w:val="2"/>
+        </w:numPr>
+      </w:pPr>
+      <w:r>
+        <w:t>Desire of J___ and H______</w:t>
+      </w:r>
+      <w:proofErr w:type="gramStart"/>
+      <w:r>
+        <w:t>_ :</w:t>
+      </w:r>
+      <w:proofErr w:type="gramEnd"/>
+      <w:r>
+        <w:t xml:space="preserve"> How can we yearn for something for which we have no experience or knowledge?</w:t>
       </w:r>
       <w:r>
         <w:br/>
@@ -311,48 +477,25 @@
         <w:rPr>
           <w:b/>
         </w:rPr>
-        <w:t>Knowledge of the Existence of God</w:t>
-      </w:r>
-    </w:p>
-    <w:p>
-      <w:pPr>
-        <w:pStyle w:val="ListParagraph"/>
-        <w:numPr>
-          <w:ilvl w:val="1"/>
-          <w:numId w:val="2"/>
-        </w:numPr>
-      </w:pPr>
-      <w:r>
-        <w:t xml:space="preserve">N________  : “The survival of the fit presupposes the arrival of the fit” – Peter </w:t>
-      </w:r>
-      <w:proofErr w:type="spellStart"/>
-      <w:r>
-        <w:t>Kreeft</w:t>
-      </w:r>
-      <w:proofErr w:type="spellEnd"/>
-    </w:p>
-    <w:p>
-      <w:pPr>
-        <w:pStyle w:val="ListParagraph"/>
-        <w:numPr>
-          <w:ilvl w:val="1"/>
-          <w:numId w:val="2"/>
-        </w:numPr>
-      </w:pPr>
-      <w:r>
-        <w:t>“P_______” : We can perceive that a given thing is better/worse, good/bad</w:t>
-      </w:r>
-    </w:p>
-    <w:p>
-      <w:pPr>
-        <w:pStyle w:val="ListParagraph"/>
-        <w:numPr>
-          <w:ilvl w:val="1"/>
-          <w:numId w:val="2"/>
-        </w:numPr>
-      </w:pPr>
-      <w:r>
-        <w:t>C_____</w:t>
+        <w:t>K</w:t>
+      </w:r>
+      <w:r>
+        <w:rPr>
+          <w:b/>
+        </w:rPr>
+        <w:t>nowledge of the Attributes of God</w:t>
+      </w:r>
+    </w:p>
+    <w:p>
+      <w:pPr>
+        <w:pStyle w:val="ListParagraph"/>
+        <w:numPr>
+          <w:ilvl w:val="1"/>
+          <w:numId w:val="2"/>
+        </w:numPr>
+      </w:pPr>
+      <w:r>
+        <w:t>U________</w:t>
       </w:r>
       <w:proofErr w:type="gramStart"/>
       <w:r>
@@ -360,60 +503,103 @@
       </w:r>
       <w:proofErr w:type="gramEnd"/>
       <w:r>
-        <w:t xml:space="preserve"> Things change (in “motion”), what started the motion?</w:t>
-      </w:r>
-    </w:p>
-    <w:p>
-      <w:pPr>
-        <w:pStyle w:val="ListParagraph"/>
-        <w:numPr>
-          <w:ilvl w:val="1"/>
-          <w:numId w:val="2"/>
-        </w:numPr>
-      </w:pPr>
-      <w:r>
-        <w:t>C_______ : To exist implies a cause, the universe exists, therefore it must have a cause (</w:t>
-      </w:r>
-      <w:proofErr w:type="spellStart"/>
-      <w:r>
-        <w:rPr>
-          <w:i/>
-        </w:rPr>
-        <w:t>Kalam</w:t>
-      </w:r>
-      <w:proofErr w:type="spellEnd"/>
-      <w:r>
-        <w:rPr>
-          <w:i/>
-        </w:rPr>
-        <w:t xml:space="preserve"> Argument</w:t>
-      </w:r>
-      <w:r>
-        <w:t>)</w:t>
-      </w:r>
-    </w:p>
-    <w:p>
-      <w:pPr>
-        <w:pStyle w:val="ListParagraph"/>
-        <w:numPr>
-          <w:ilvl w:val="1"/>
-          <w:numId w:val="2"/>
-        </w:numPr>
-      </w:pPr>
-      <w:r>
-        <w:t>T___ and C_______ : Everything depends on something else being there, there must be a non-dependent source</w:t>
-      </w:r>
-    </w:p>
-    <w:p>
-      <w:pPr>
-        <w:pStyle w:val="ListParagraph"/>
-        <w:numPr>
-          <w:ilvl w:val="1"/>
-          <w:numId w:val="2"/>
-        </w:numPr>
-      </w:pPr>
-      <w:r>
-        <w:t>M_____</w:t>
+        <w:t xml:space="preserve"> All our knowledge based on analogies. Can the character</w:t>
+      </w:r>
+      <w:r>
+        <w:t xml:space="preserve"> in a book</w:t>
+      </w:r>
+      <w:r>
+        <w:t xml:space="preserve"> know the author completely?</w:t>
+      </w:r>
+    </w:p>
+    <w:p>
+      <w:pPr>
+        <w:pStyle w:val="ListParagraph"/>
+        <w:numPr>
+          <w:ilvl w:val="1"/>
+          <w:numId w:val="2"/>
+        </w:numPr>
+      </w:pPr>
+      <w:r>
+        <w:t>Not a “t______” : Not a creature, not a thing or a higher/glorified version of creation; non-dependent</w:t>
+      </w:r>
+    </w:p>
+    <w:p>
+      <w:pPr>
+        <w:pStyle w:val="ListParagraph"/>
+        <w:numPr>
+          <w:ilvl w:val="1"/>
+          <w:numId w:val="2"/>
+        </w:numPr>
+      </w:pPr>
+      <w:r>
+        <w:t>I_______ : Not just eternal (no end), but also no beginning</w:t>
+      </w:r>
+    </w:p>
+    <w:p>
+      <w:pPr>
+        <w:pStyle w:val="ListParagraph"/>
+        <w:numPr>
+          <w:ilvl w:val="1"/>
+          <w:numId w:val="2"/>
+        </w:numPr>
+      </w:pPr>
+      <w:r>
+        <w:t>S_______ (unique):  If there are two</w:t>
+      </w:r>
+      <w:r>
+        <w:t xml:space="preserve"> gods</w:t>
+      </w:r>
+      <w:r>
+        <w:t>, then they can’t be infinite</w:t>
+      </w:r>
+    </w:p>
+    <w:p>
+      <w:pPr>
+        <w:pStyle w:val="ListParagraph"/>
+        <w:numPr>
+          <w:ilvl w:val="1"/>
+          <w:numId w:val="2"/>
+        </w:numPr>
+      </w:pPr>
+      <w:r>
+        <w:t>S_______ : Substance itself, not comprised of parts, cannot be broken down</w:t>
+      </w:r>
+    </w:p>
+    <w:p>
+      <w:pPr>
+        <w:pStyle w:val="ListParagraph"/>
+        <w:numPr>
+          <w:ilvl w:val="1"/>
+          <w:numId w:val="2"/>
+        </w:numPr>
+      </w:pPr>
+      <w:r>
+        <w:t xml:space="preserve">P_______ : </w:t>
+      </w:r>
+      <w:r>
+        <w:t>Lacking in nothing, requiring nothing, ultimately efficient in actuality (“pure act”),</w:t>
+      </w:r>
+      <w:r>
+        <w:t xml:space="preserve"> </w:t>
+      </w:r>
+      <w:r>
+        <w:t xml:space="preserve"> All that He can be</w:t>
+      </w:r>
+      <w:r>
+        <w:t>, “I am who am” – Divine Name spoken to Moses at the burning bush  (Exodus 3:14)</w:t>
+      </w:r>
+    </w:p>
+    <w:p>
+      <w:pPr>
+        <w:pStyle w:val="ListParagraph"/>
+        <w:numPr>
+          <w:ilvl w:val="1"/>
+          <w:numId w:val="2"/>
+        </w:numPr>
+      </w:pPr>
+      <w:r>
+        <w:t>G______</w:t>
       </w:r>
       <w:proofErr w:type="gramStart"/>
       <w:r>
@@ -421,45 +607,22 @@
       </w:r>
       <w:proofErr w:type="gramEnd"/>
       <w:r>
-        <w:t xml:space="preserve"> We have a sense of rightness/wrongness and justice. Morality requires an objective basis</w:t>
-      </w:r>
-    </w:p>
-    <w:p>
-      <w:pPr>
-        <w:pStyle w:val="ListParagraph"/>
-        <w:numPr>
-          <w:ilvl w:val="1"/>
-          <w:numId w:val="2"/>
-        </w:numPr>
-      </w:pPr>
-      <w:r>
-        <w:t xml:space="preserve">A____ and B______ : humans can conceive and perceive artistic value and beauty in nature and </w:t>
-      </w:r>
-      <w:r>
-        <w:t>art</w:t>
-      </w:r>
-      <w:r>
-        <w:t>work</w:t>
-      </w:r>
-    </w:p>
-    <w:p>
-      <w:pPr>
-        <w:pStyle w:val="ListParagraph"/>
-        <w:numPr>
-          <w:ilvl w:val="1"/>
-          <w:numId w:val="2"/>
-        </w:numPr>
-      </w:pPr>
-      <w:r>
-        <w:t>Desire of J___ and H______</w:t>
-      </w:r>
-      <w:proofErr w:type="gramStart"/>
-      <w:r>
-        <w:t>_ :</w:t>
-      </w:r>
-      <w:proofErr w:type="gramEnd"/>
-      <w:r>
-        <w:t xml:space="preserve"> How can we yearn for something for which we have no experience or knowledge?</w:t>
+        <w:t xml:space="preserve">  Evil is the absence of good. God lacks nothing, therefore He is all good. Good is the highest state</w:t>
+      </w:r>
+    </w:p>
+    <w:p>
+      <w:pPr>
+        <w:pStyle w:val="ListParagraph"/>
+        <w:numPr>
+          <w:ilvl w:val="1"/>
+          <w:numId w:val="2"/>
+        </w:numPr>
+      </w:pPr>
+      <w:r>
+        <w:t>P__________ :</w:t>
+      </w:r>
+      <w:r>
+        <w:t xml:space="preserve"> Not a mindless force of nature, God is “pure will” or “pure act”, and has designs (intellect)</w:t>
       </w:r>
       <w:r>
         <w:br/>
@@ -467,11 +630,6 @@
     </w:p>
     <w:p>
       <w:pPr>
-        <w:pStyle w:val="ListParagraph"/>
-        <w:numPr>
-          <w:ilvl w:val="0"/>
-          <w:numId w:val="2"/>
-        </w:numPr>
         <w:rPr>
           <w:b/>
         </w:rPr>
@@ -480,147 +638,15 @@
         <w:rPr>
           <w:b/>
         </w:rPr>
-        <w:t>K</w:t>
-      </w:r>
-      <w:r>
+        <w:br w:type="page"/>
+      </w:r>
+    </w:p>
+    <w:p>
+      <w:pPr>
         <w:rPr>
           <w:b/>
         </w:rPr>
-        <w:t>nowledge of the Attributes of God</w:t>
-      </w:r>
-    </w:p>
-    <w:p>
-      <w:pPr>
-        <w:pStyle w:val="ListParagraph"/>
-        <w:numPr>
-          <w:ilvl w:val="1"/>
-          <w:numId w:val="2"/>
-        </w:numPr>
-      </w:pPr>
-      <w:r>
-        <w:t>U________</w:t>
-      </w:r>
-      <w:proofErr w:type="gramStart"/>
-      <w:r>
-        <w:t>_ :</w:t>
-      </w:r>
-      <w:proofErr w:type="gramEnd"/>
-      <w:r>
-        <w:t xml:space="preserve"> All our knowledge based on analogies. Can the character</w:t>
-      </w:r>
-      <w:r>
-        <w:t xml:space="preserve"> in a book</w:t>
-      </w:r>
-      <w:r>
-        <w:t xml:space="preserve"> know the author completely?</w:t>
-      </w:r>
-    </w:p>
-    <w:p>
-      <w:pPr>
-        <w:pStyle w:val="ListParagraph"/>
-        <w:numPr>
-          <w:ilvl w:val="1"/>
-          <w:numId w:val="2"/>
-        </w:numPr>
-      </w:pPr>
-      <w:r>
-        <w:t>Not a “t______” : Not a creature, not a thing or a higher/glorified version of creation; non-dependent</w:t>
-      </w:r>
-    </w:p>
-    <w:p>
-      <w:pPr>
-        <w:pStyle w:val="ListParagraph"/>
-        <w:numPr>
-          <w:ilvl w:val="1"/>
-          <w:numId w:val="2"/>
-        </w:numPr>
-      </w:pPr>
-      <w:r>
-        <w:t>I_______ : Not just eternal (no end), but also no beginning</w:t>
-      </w:r>
-    </w:p>
-    <w:p>
-      <w:pPr>
-        <w:pStyle w:val="ListParagraph"/>
-        <w:numPr>
-          <w:ilvl w:val="1"/>
-          <w:numId w:val="2"/>
-        </w:numPr>
-      </w:pPr>
-      <w:r>
-        <w:t>S_______ (unique):  If there are two</w:t>
-      </w:r>
-      <w:r>
-        <w:t xml:space="preserve"> gods</w:t>
-      </w:r>
-      <w:r>
-        <w:t>, then they can’t be infinite</w:t>
-      </w:r>
-    </w:p>
-    <w:p>
-      <w:pPr>
-        <w:pStyle w:val="ListParagraph"/>
-        <w:numPr>
-          <w:ilvl w:val="1"/>
-          <w:numId w:val="2"/>
-        </w:numPr>
-      </w:pPr>
-      <w:r>
-        <w:t>S_______ : Substance itself, not comprised of parts, cannot be broken down</w:t>
-      </w:r>
-    </w:p>
-    <w:p>
-      <w:pPr>
-        <w:pStyle w:val="ListParagraph"/>
-        <w:numPr>
-          <w:ilvl w:val="1"/>
-          <w:numId w:val="2"/>
-        </w:numPr>
-      </w:pPr>
-      <w:r>
-        <w:t xml:space="preserve">P_______ : </w:t>
-      </w:r>
-      <w:r>
-        <w:t>Lacking in nothing, requiring nothing, ultimately efficient in actuality (“pure act”), All that He can be</w:t>
-      </w:r>
-    </w:p>
-    <w:p>
-      <w:pPr>
-        <w:pStyle w:val="ListParagraph"/>
-        <w:numPr>
-          <w:ilvl w:val="1"/>
-          <w:numId w:val="2"/>
-        </w:numPr>
-      </w:pPr>
-      <w:r>
-        <w:t>G______</w:t>
-      </w:r>
-      <w:proofErr w:type="gramStart"/>
-      <w:r>
-        <w:t>_ :</w:t>
-      </w:r>
-      <w:proofErr w:type="gramEnd"/>
-      <w:r>
-        <w:t xml:space="preserve">  Evil is the absence of good. God lacks nothing, therefore He is all good. Good is the highest state</w:t>
-      </w:r>
-    </w:p>
-    <w:p>
-      <w:pPr>
-        <w:pStyle w:val="ListParagraph"/>
-        <w:numPr>
-          <w:ilvl w:val="1"/>
-          <w:numId w:val="2"/>
-        </w:numPr>
-      </w:pPr>
-      <w:r>
-        <w:t>P__________ :</w:t>
-      </w:r>
-      <w:r>
-        <w:t xml:space="preserve"> Not a mindless force of nature, God is “pure will” or “pure act”, and has designs (intellect)</w:t>
-      </w:r>
-      <w:r>
-        <w:br/>
-      </w:r>
+      </w:pPr>
     </w:p>
     <w:p>
       <w:pPr>
@@ -896,11 +922,6 @@
     </w:p>
     <w:p>
       <w:pPr>
-        <w:ind w:left="360"/>
-      </w:pPr>
-    </w:p>
-    <w:p>
-      <w:pPr>
         <w:pStyle w:val="ListParagraph"/>
         <w:numPr>
           <w:ilvl w:val="1"/>
@@ -956,6 +977,36 @@
       <w:r>
         <w:t>I________ : Philippians 2:6-8 “taking the form of a man”, Luke 3:22  “descended like a dove”</w:t>
       </w:r>
+      <w:r>
+        <w:t xml:space="preserve"> </w:t>
+      </w:r>
+      <w:r>
+        <w:rPr>
+          <w:i/>
+        </w:rPr>
+        <w:t>Emmanuel</w:t>
+      </w:r>
+      <w:r>
+        <w:t>: God With Us</w:t>
+      </w:r>
+    </w:p>
+    <w:p>
+      <w:pPr>
+        <w:pStyle w:val="ListParagraph"/>
+        <w:numPr>
+          <w:ilvl w:val="0"/>
+          <w:numId w:val="2"/>
+        </w:numPr>
+        <w:rPr>
+          <w:b/>
+        </w:rPr>
+      </w:pPr>
+      <w:r>
+        <w:rPr>
+          <w:b/>
+        </w:rPr>
+        <w:t>Other Revealed Facts</w:t>
+      </w:r>
     </w:p>
     <w:p>
       <w:pPr>
@@ -967,6 +1018,30 @@
       </w:pPr>
       <w:r>
         <w:t>The name of God: I AM WHO I AM or I WILL BE WHO I WILL BE “YHWH”</w:t>
+      </w:r>
+    </w:p>
+    <w:p>
+      <w:pPr>
+        <w:pStyle w:val="ListParagraph"/>
+        <w:numPr>
+          <w:ilvl w:val="1"/>
+          <w:numId w:val="2"/>
+        </w:numPr>
+      </w:pPr>
+      <w:r>
+        <w:t>Trinity: God in three persons, incomprehensible outpouring of love and mutual self-giving</w:t>
+      </w:r>
+    </w:p>
+    <w:p>
+      <w:pPr>
+        <w:pStyle w:val="ListParagraph"/>
+        <w:numPr>
+          <w:ilvl w:val="1"/>
+          <w:numId w:val="2"/>
+        </w:numPr>
+      </w:pPr>
+      <w:r>
+        <w:t>God chooses to gradually reveal himself to us “in due season”</w:t>
       </w:r>
     </w:p>
     <w:p>
@@ -1245,7 +1320,35 @@
         <w:t>H</w:t>
       </w:r>
       <w:r>
-        <w:t xml:space="preserve">___________ / </w:t>
+        <w:t xml:space="preserve">___________ </w:t>
+      </w:r>
+      <w:r>
+        <w:t xml:space="preserve"> (</w:t>
+      </w:r>
+      <w:proofErr w:type="spellStart"/>
+      <w:r>
+        <w:rPr>
+          <w:rFonts w:ascii="Arial" w:hAnsi="Arial" w:cs="Arial"/>
+          <w:color w:val="000000"/>
+          <w:sz w:val="20"/>
+          <w:szCs w:val="20"/>
+          <w:shd w:val="clear" w:color="auto" w:fill="FFFFFF"/>
+        </w:rPr>
+        <w:t>ὁμοούσιος</w:t>
+      </w:r>
+      <w:proofErr w:type="spellEnd"/>
+      <w:r>
+        <w:rPr>
+          <w:rFonts w:ascii="Arial" w:hAnsi="Arial" w:cs="Arial"/>
+          <w:color w:val="000000"/>
+          <w:sz w:val="20"/>
+          <w:szCs w:val="20"/>
+          <w:shd w:val="clear" w:color="auto" w:fill="FFFFFF"/>
+        </w:rPr>
+        <w:t xml:space="preserve">) </w:t>
+      </w:r>
+      <w:r>
+        <w:t xml:space="preserve">/ </w:t>
       </w:r>
       <w:r>
         <w:rPr>
@@ -1330,7 +1433,21 @@
         </w:numPr>
       </w:pPr>
       <w:r>
-        <w:t>Christ, Messiah means: “A________ One”</w:t>
+        <w:t>Christ</w:t>
+      </w:r>
+      <w:r>
+        <w:t xml:space="preserve"> (</w:t>
+      </w:r>
+      <w:proofErr w:type="spellStart"/>
+      <w:r>
+        <w:t>Χριστός</w:t>
+      </w:r>
+      <w:proofErr w:type="spellEnd"/>
+      <w:r>
+        <w:t>)</w:t>
+      </w:r>
+      <w:r>
+        <w:t>, Messiah means: “A________ One”</w:t>
       </w:r>
     </w:p>
     <w:p>
@@ -1382,6 +1499,17 @@
       </w:r>
     </w:p>
     <w:p>
+      <w:r>
+        <w:br w:type="page"/>
+      </w:r>
+    </w:p>
+    <w:p>
+      <w:pPr>
+        <w:pStyle w:val="ListParagraph"/>
+        <w:ind w:left="810"/>
+      </w:pPr>
+    </w:p>
+    <w:p>
       <w:pPr>
         <w:pStyle w:val="ListParagraph"/>
       </w:pPr>
@@ -1526,11 +1654,9 @@
       <w:r>
         <w:t>Ultimately the R________ proves them all false except Lord. No Liar, Lunatic, Legend, or Guru rose from death</w:t>
       </w:r>
-    </w:p>
-    <w:p>
-      <w:pPr>
-        <w:pStyle w:val="ListParagraph"/>
-      </w:pPr>
+      <w:r>
+        <w:br/>
+      </w:r>
     </w:p>
     <w:p>
       <w:pPr>
@@ -1543,6 +1669,12 @@
           <w:b/>
         </w:rPr>
       </w:pPr>
+      <w:r>
+        <w:rPr>
+          <w:b/>
+        </w:rPr>
+        <w:t xml:space="preserve"> </w:t>
+      </w:r>
       <w:r>
         <w:rPr>
           <w:b/>
@@ -1656,15 +1788,6 @@
         <w:br/>
       </w:r>
     </w:p>
-    <w:p/>
-    <w:p>
-      <w:pPr>
-        <w:pStyle w:val="ListParagraph"/>
-        <w:rPr>
-          <w:u w:val="single"/>
-        </w:rPr>
-      </w:pPr>
-    </w:p>
     <w:p>
       <w:pPr>
         <w:pStyle w:val="ListParagraph"/>
@@ -1676,6 +1799,12 @@
           <w:b/>
         </w:rPr>
       </w:pPr>
+      <w:r>
+        <w:rPr>
+          <w:b/>
+        </w:rPr>
+        <w:t xml:space="preserve"> </w:t>
+      </w:r>
       <w:r>
         <w:rPr>
           <w:b/>
@@ -2149,6 +2278,11 @@
       </w:r>
     </w:p>
     <w:p>
+      <w:r>
+        <w:br w:type="page"/>
+      </w:r>
+    </w:p>
+    <w:p>
       <w:pPr>
         <w:pStyle w:val="ListParagraph"/>
         <w:ind w:left="1080"/>
@@ -2165,6 +2299,12 @@
           <w:b/>
         </w:rPr>
       </w:pPr>
+      <w:r>
+        <w:rPr>
+          <w:b/>
+        </w:rPr>
+        <w:t xml:space="preserve"> </w:t>
+      </w:r>
       <w:r>
         <w:rPr>
           <w:b/>
@@ -2523,27 +2663,91 @@
     <w:p>
       <w:pPr>
         <w:pStyle w:val="ListParagraph"/>
-        <w:ind w:left="1080"/>
-      </w:pPr>
-    </w:p>
-    <w:p>
-      <w:pPr>
-        <w:pStyle w:val="ListParagraph"/>
         <w:ind w:left="360"/>
         <w:rPr>
           <w:b/>
-          <w:u w:val="single"/>
-        </w:rPr>
-      </w:pPr>
-    </w:p>
-    <w:p>
-      <w:pPr>
-        <w:pStyle w:val="ListParagraph"/>
-        <w:ind w:left="360"/>
+        </w:rPr>
+      </w:pPr>
+    </w:p>
+    <w:p>
+      <w:pPr>
+        <w:pStyle w:val="ListParagraph"/>
+        <w:numPr>
+          <w:ilvl w:val="0"/>
+          <w:numId w:val="2"/>
+        </w:numPr>
         <w:rPr>
           <w:b/>
         </w:rPr>
       </w:pPr>
+      <w:r>
+        <w:rPr>
+          <w:b/>
+        </w:rPr>
+        <w:t xml:space="preserve"> </w:t>
+      </w:r>
+      <w:r>
+        <w:rPr>
+          <w:b/>
+        </w:rPr>
+        <w:t>The Word of God</w:t>
+      </w:r>
+    </w:p>
+    <w:p>
+      <w:pPr>
+        <w:pStyle w:val="ListParagraph"/>
+        <w:numPr>
+          <w:ilvl w:val="1"/>
+          <w:numId w:val="2"/>
+        </w:numPr>
+      </w:pPr>
+      <w:r>
+        <w:t xml:space="preserve">First </w:t>
+      </w:r>
+      <w:r>
+        <w:t>transmitted by Jesus by speaking to the Apostles and teaching (Sacred T______)</w:t>
+      </w:r>
+    </w:p>
+    <w:p>
+      <w:pPr>
+        <w:pStyle w:val="ListParagraph"/>
+        <w:numPr>
+          <w:ilvl w:val="1"/>
+          <w:numId w:val="2"/>
+        </w:numPr>
+      </w:pPr>
+      <w:r>
+        <w:t>Apostles transmitted it to others by p______ and t________</w:t>
+      </w:r>
+    </w:p>
+    <w:p>
+      <w:pPr>
+        <w:pStyle w:val="ListParagraph"/>
+        <w:numPr>
+          <w:ilvl w:val="1"/>
+          <w:numId w:val="2"/>
+        </w:numPr>
+      </w:pPr>
+      <w:r>
+        <w:t>Eventually some of it was written down under the authority of the Apostles (Sacred S_______)</w:t>
+      </w:r>
+    </w:p>
+    <w:p>
+      <w:pPr>
+        <w:pStyle w:val="ListParagraph"/>
+        <w:numPr>
+          <w:ilvl w:val="1"/>
+          <w:numId w:val="2"/>
+        </w:numPr>
+      </w:pPr>
+      <w:r>
+        <w:t>Scripture is from the C______!</w:t>
+      </w:r>
+    </w:p>
+    <w:p>
+      <w:pPr>
+        <w:pStyle w:val="ListParagraph"/>
+      </w:pPr>
     </w:p>
     <w:p>
       <w:pPr>
@@ -2560,80 +2764,12 @@
         <w:rPr>
           <w:b/>
         </w:rPr>
-        <w:t>The Word of God</w:t>
-      </w:r>
-    </w:p>
-    <w:p>
-      <w:pPr>
-        <w:pStyle w:val="ListParagraph"/>
-        <w:numPr>
-          <w:ilvl w:val="1"/>
-          <w:numId w:val="2"/>
-        </w:numPr>
-      </w:pPr>
-      <w:r>
-        <w:t xml:space="preserve">First </w:t>
-      </w:r>
-      <w:r>
-        <w:t>transmitted by Jesus by speaking to the Apostles and teaching (Sacred T______)</w:t>
-      </w:r>
-    </w:p>
-    <w:p>
-      <w:pPr>
-        <w:pStyle w:val="ListParagraph"/>
-        <w:numPr>
-          <w:ilvl w:val="1"/>
-          <w:numId w:val="2"/>
-        </w:numPr>
-      </w:pPr>
-      <w:r>
-        <w:t>Apostles transmitted it to others by p______ and t________</w:t>
-      </w:r>
-    </w:p>
-    <w:p>
-      <w:pPr>
-        <w:pStyle w:val="ListParagraph"/>
-        <w:numPr>
-          <w:ilvl w:val="1"/>
-          <w:numId w:val="2"/>
-        </w:numPr>
-      </w:pPr>
-      <w:r>
-        <w:t>Eventually some of it was written down under the authority of the Apostles (Sacred S_______)</w:t>
-      </w:r>
-    </w:p>
-    <w:p>
-      <w:pPr>
-        <w:pStyle w:val="ListParagraph"/>
-        <w:numPr>
-          <w:ilvl w:val="1"/>
-          <w:numId w:val="2"/>
-        </w:numPr>
-      </w:pPr>
-      <w:r>
-        <w:t>Scripture is from the C______!</w:t>
-      </w:r>
-    </w:p>
-    <w:p>
-      <w:pPr>
-        <w:pStyle w:val="ListParagraph"/>
-      </w:pPr>
-    </w:p>
-    <w:p>
-      <w:pPr>
-        <w:pStyle w:val="ListParagraph"/>
-        <w:numPr>
-          <w:ilvl w:val="0"/>
-          <w:numId w:val="2"/>
-        </w:numPr>
+        <w:t xml:space="preserve"> </w:t>
+      </w:r>
+      <w:r>
         <w:rPr>
           <w:b/>
         </w:rPr>
-      </w:pPr>
-      <w:r>
-        <w:rPr>
-          <w:b/>
-        </w:rPr>
         <w:t>Sacred Tradition and Apostolic Authority</w:t>
       </w:r>
     </w:p>
@@ -2739,264 +2875,7 @@
         <w:t>)</w:t>
       </w:r>
     </w:p>
-    <w:p>
-      <w:pPr>
-        <w:pStyle w:val="ListParagraph"/>
-      </w:pPr>
-    </w:p>
-    <w:p>
-      <w:pPr>
-        <w:pStyle w:val="ListParagraph"/>
-        <w:numPr>
-          <w:ilvl w:val="0"/>
-          <w:numId w:val="2"/>
-        </w:numPr>
-        <w:rPr>
-          <w:b/>
-        </w:rPr>
-      </w:pPr>
-      <w:r>
-        <w:rPr>
-          <w:b/>
-        </w:rPr>
-        <w:t>Sacred Scripture</w:t>
-      </w:r>
-    </w:p>
-    <w:p>
-      <w:pPr>
-        <w:pStyle w:val="ListParagraph"/>
-        <w:numPr>
-          <w:ilvl w:val="1"/>
-          <w:numId w:val="2"/>
-        </w:numPr>
-      </w:pPr>
-      <w:r>
-        <w:t>Brief history</w:t>
-      </w:r>
-    </w:p>
-    <w:p>
-      <w:pPr>
-        <w:pStyle w:val="ListParagraph"/>
-        <w:numPr>
-          <w:ilvl w:val="2"/>
-          <w:numId w:val="2"/>
-        </w:numPr>
-      </w:pPr>
-      <w:r>
-        <w:t>Many documents written and circulated, used at M____ by churches who considered them inspired</w:t>
-      </w:r>
-    </w:p>
-    <w:p>
-      <w:pPr>
-        <w:pStyle w:val="ListParagraph"/>
-        <w:numPr>
-          <w:ilvl w:val="2"/>
-          <w:numId w:val="2"/>
-        </w:numPr>
-      </w:pPr>
-      <w:r>
-        <w:t>Apostolic writers died, churches stopped considering new texts inspired</w:t>
-      </w:r>
-    </w:p>
-    <w:p>
-      <w:pPr>
-        <w:pStyle w:val="ListParagraph"/>
-        <w:numPr>
-          <w:ilvl w:val="2"/>
-          <w:numId w:val="2"/>
-        </w:numPr>
-      </w:pPr>
-      <w:r>
-        <w:t>Different churches had different sets of documents, but mostly the same</w:t>
-      </w:r>
-    </w:p>
-    <w:p>
-      <w:pPr>
-        <w:pStyle w:val="ListParagraph"/>
-        <w:numPr>
-          <w:ilvl w:val="2"/>
-          <w:numId w:val="2"/>
-        </w:numPr>
-      </w:pPr>
-      <w:r>
-        <w:t>Church eventually had define canon when conflicts arose</w:t>
-      </w:r>
-    </w:p>
-    <w:p>
-      <w:pPr>
-        <w:pStyle w:val="ListParagraph"/>
-        <w:numPr>
-          <w:ilvl w:val="2"/>
-          <w:numId w:val="2"/>
-        </w:numPr>
-      </w:pPr>
-      <w:r>
-        <w:t>Many bad texts rejected as apocryphal, some holy documents rejected as not inspired, but holy</w:t>
-      </w:r>
-    </w:p>
-    <w:p>
-      <w:pPr>
-        <w:pStyle w:val="ListParagraph"/>
-        <w:numPr>
-          <w:ilvl w:val="3"/>
-          <w:numId w:val="2"/>
-        </w:numPr>
-      </w:pPr>
-      <w:r>
-        <w:t xml:space="preserve">Shepherd of </w:t>
-      </w:r>
-      <w:proofErr w:type="spellStart"/>
-      <w:r>
-        <w:t>Hermas</w:t>
-      </w:r>
-      <w:proofErr w:type="spellEnd"/>
-    </w:p>
-    <w:p>
-      <w:pPr>
-        <w:pStyle w:val="ListParagraph"/>
-        <w:numPr>
-          <w:ilvl w:val="3"/>
-          <w:numId w:val="2"/>
-        </w:numPr>
-      </w:pPr>
-      <w:proofErr w:type="spellStart"/>
-      <w:r>
-        <w:t>Didache</w:t>
-      </w:r>
-      <w:proofErr w:type="spellEnd"/>
-    </w:p>
-    <w:p>
-      <w:pPr>
-        <w:pStyle w:val="ListParagraph"/>
-        <w:numPr>
-          <w:ilvl w:val="3"/>
-          <w:numId w:val="2"/>
-        </w:numPr>
-      </w:pPr>
-      <w:r>
-        <w:t>Epistle of Barnabas</w:t>
-      </w:r>
-    </w:p>
-    <w:p>
-      <w:pPr>
-        <w:pStyle w:val="ListParagraph"/>
-        <w:numPr>
-          <w:ilvl w:val="3"/>
-          <w:numId w:val="2"/>
-        </w:numPr>
-      </w:pPr>
-      <w:r>
-        <w:t xml:space="preserve">Letter of </w:t>
-      </w:r>
-      <w:proofErr w:type="spellStart"/>
-      <w:r>
-        <w:t>Celement</w:t>
-      </w:r>
-      <w:proofErr w:type="spellEnd"/>
-      <w:r>
-        <w:t xml:space="preserve"> to the Corinthians</w:t>
-      </w:r>
-    </w:p>
-    <w:p>
-      <w:pPr>
-        <w:pStyle w:val="ListParagraph"/>
-        <w:numPr>
-          <w:ilvl w:val="3"/>
-          <w:numId w:val="2"/>
-        </w:numPr>
-      </w:pPr>
-      <w:r>
-        <w:t>Polycarp’s Letters</w:t>
-      </w:r>
-    </w:p>
-    <w:p>
-      <w:pPr>
-        <w:pStyle w:val="ListParagraph"/>
-        <w:numPr>
-          <w:ilvl w:val="3"/>
-          <w:numId w:val="2"/>
-        </w:numPr>
-      </w:pPr>
-      <w:proofErr w:type="spellStart"/>
-      <w:r>
-        <w:t>Psuedo</w:t>
-      </w:r>
-      <w:proofErr w:type="spellEnd"/>
-      <w:r>
-        <w:t>-Clementine Letters</w:t>
-      </w:r>
-    </w:p>
-    <w:p>
-      <w:pPr>
-        <w:pStyle w:val="ListParagraph"/>
-        <w:numPr>
-          <w:ilvl w:val="2"/>
-          <w:numId w:val="2"/>
-        </w:numPr>
-      </w:pPr>
-      <w:r>
-        <w:t>Latin V____ was fairly definitive, but caused controversy later</w:t>
-      </w:r>
-    </w:p>
-    <w:p>
-      <w:pPr>
-        <w:pStyle w:val="ListParagraph"/>
-        <w:numPr>
-          <w:ilvl w:val="2"/>
-          <w:numId w:val="2"/>
-        </w:numPr>
-      </w:pPr>
-      <w:r>
-        <w:t xml:space="preserve">C____ established at Synods of Hippo and Carthage (A.D. 393-419), various papal decrees (e.g. </w:t>
-      </w:r>
-      <w:proofErr w:type="spellStart"/>
-      <w:r>
-        <w:t>Damasus</w:t>
-      </w:r>
-      <w:proofErr w:type="spellEnd"/>
-      <w:r>
-        <w:t>)</w:t>
-      </w:r>
-    </w:p>
-    <w:p>
-      <w:pPr>
-        <w:pStyle w:val="ListParagraph"/>
-        <w:numPr>
-          <w:ilvl w:val="2"/>
-          <w:numId w:val="2"/>
-        </w:numPr>
-      </w:pPr>
-      <w:r>
-        <w:t>Formally defined at Council of F______  A.D. 1442</w:t>
-      </w:r>
-    </w:p>
-    <w:p>
-      <w:pPr>
-        <w:pStyle w:val="ListParagraph"/>
-        <w:numPr>
-          <w:ilvl w:val="2"/>
-          <w:numId w:val="2"/>
-        </w:numPr>
-      </w:pPr>
-      <w:r>
-        <w:t>Infallibly defined at Council of T_____ A.D. 1546 in response to Protestant challenges</w:t>
-      </w:r>
-    </w:p>
-    <w:p>
-      <w:pPr>
-        <w:pStyle w:val="ListParagraph"/>
-        <w:numPr>
-          <w:ilvl w:val="1"/>
-          <w:numId w:val="2"/>
-        </w:numPr>
-      </w:pPr>
-      <w:r>
-        <w:t>Usefulness of Scripture</w:t>
-      </w:r>
-      <w:r>
-        <w:t xml:space="preserve"> – 2 Tim 3:16-17, CCC 104 and 133</w:t>
-      </w:r>
-    </w:p>
+    <w:p/>
     <w:sectPr>
       <w:footerReference w:type="default" r:id="rId9"/>
       <w:pgSz w:w="12240" w:h="15840"/>
@@ -3256,7 +3135,7 @@
   <w:abstractNum w:abstractNumId="1">
     <w:nsid w:val="0FC35C2F"/>
     <w:multiLevelType w:val="multilevel"/>
-    <w:tmpl w:val="0409001D"/>
+    <w:tmpl w:val="9EE2E88A"/>
     <w:lvl w:ilvl="0">
       <w:start w:val="1"/>
       <w:numFmt w:val="decimal"/>
@@ -3268,11 +3147,11 @@
     </w:lvl>
     <w:lvl w:ilvl="1">
       <w:start w:val="1"/>
-      <w:numFmt w:val="lowerLetter"/>
-      <w:lvlText w:val="%2)"/>
+      <w:numFmt w:val="decimal"/>
+      <w:lvlText w:val="%2."/>
       <w:lvlJc w:val="left"/>
       <w:pPr>
-        <w:ind w:left="720" w:hanging="360"/>
+        <w:ind w:left="810" w:hanging="360"/>
       </w:pPr>
     </w:lvl>
     <w:lvl w:ilvl="2">
@@ -5670,7 +5549,7 @@
 </file>
 
 <file path=customXml/itemProps1.xml><?xml version="1.0" encoding="utf-8"?>
-<ds:datastoreItem xmlns:ds="http://schemas.openxmlformats.org/officeDocument/2006/customXml" ds:itemID="{6A03FB86-A061-490C-969B-6B23CB0D52E5}">
+<ds:datastoreItem xmlns:ds="http://schemas.openxmlformats.org/officeDocument/2006/customXml" ds:itemID="{5FE96AFF-9048-4DE4-BC5F-77E4DEF6942B}">
   <ds:schemaRefs>
     <ds:schemaRef ds:uri="http://schemas.openxmlformats.org/officeDocument/2006/bibliography"/>
   </ds:schemaRefs>

</xml_diff>